<commit_message>
Committing latest versions of documents
Committing latest version of SPMP, meeting minutes, weekly report and
final database design diagram
</commit_message>
<xml_diff>
--- a/Documentation/CS673F13P2_SPMP.docx
+++ b/Documentation/CS673F13P2_SPMP.docx
@@ -30,12 +30,12 @@
             </wp:positionV>
             <wp:extent cy="342900" cx="1228725"/>
             <wp:wrapSquare distR="19050" distT="19050" distB="19050" wrapText="bothSides" distL="19050"/>
-            <wp:docPr id="2" name="image01.png"/>
+            <wp:docPr id="2" name="image00.png"/>
             <a:graphic>
               <a:graphicData uri="http://schemas.openxmlformats.org/drawingml/2006/picture">
                 <pic:pic>
                   <pic:nvPicPr>
-                    <pic:cNvPr id="0" name="image01.png"/>
+                    <pic:cNvPr id="0" name="image00.png"/>
                     <pic:cNvPicPr preferRelativeResize="0"/>
                   </pic:nvPicPr>
                   <pic:blipFill>
@@ -6792,12 +6792,12 @@
         <w:drawing>
           <wp:inline distR="19050" distT="19050" distB="19050" distL="19050">
             <wp:extent cy="2286000" cx="5438775"/>
-            <wp:docPr id="1" name="image00.png"/>
+            <wp:docPr id="1" name="image01.png"/>
             <a:graphic>
               <a:graphicData uri="http://schemas.openxmlformats.org/drawingml/2006/picture">
                 <pic:pic>
                   <pic:nvPicPr>
-                    <pic:cNvPr id="0" name="image00.png"/>
+                    <pic:cNvPr id="0" name="image01.png"/>
                     <pic:cNvPicPr preferRelativeResize="0"/>
                   </pic:nvPicPr>
                   <pic:blipFill>

</xml_diff>

<commit_message>
Committing final versions of the documentation
</commit_message>
<xml_diff>
--- a/Documentation/CS673F13P2_SPMP.docx
+++ b/Documentation/CS673F13P2_SPMP.docx
@@ -123,14 +123,10 @@
         <w:tblLayout w:type="fixed"/>
       </w:tblPr>
       <w:tblGrid>
-        <w:gridCol w:w="1170"/>
-        <w:gridCol w:w="1170"/>
-        <w:gridCol w:w="1170"/>
-        <w:gridCol w:w="1170"/>
-        <w:gridCol w:w="1170"/>
-        <w:gridCol w:w="1170"/>
-        <w:gridCol w:w="1170"/>
-        <w:gridCol w:w="1170"/>
+        <w:gridCol w:w="2340"/>
+        <w:gridCol w:w="2340"/>
+        <w:gridCol w:w="2340"/>
+        <w:gridCol w:w="2340"/>
       </w:tblGrid>
       <w:tr>
         <w:trPr>
@@ -542,6 +538,133 @@
                 <w:rtl w:val="0"/>
               </w:rPr>
               <w:t xml:space="preserve">09/26/2013</w:t>
+            </w:r>
+          </w:p>
+        </w:tc>
+      </w:tr>
+      <w:tr>
+        <w:tc>
+          <w:tcPr>
+            <w:tcMar>
+              <w:top w:w="100.0" w:type="dxa"/>
+              <w:left w:w="100.0" w:type="dxa"/>
+              <w:bottom w:w="100.0" w:type="dxa"/>
+              <w:right w:w="100.0" w:type="dxa"/>
+            </w:tcMar>
+          </w:tcPr>
+          <w:p>
+            <w:pPr>
+              <w:spacing w:lineRule="auto" w:after="0" w:line="240" w:before="0"/>
+              <w:ind w:left="0" w:firstLine="0" w:right="0"/>
+              <w:contextualSpacing w:val="0"/>
+              <w:jc w:val="left"/>
+            </w:pPr>
+            <w:r>
+              <w:rPr>
+                <w:sz w:val="24"/>
+                <w:u w:val="single"/>
+                <w:rtl w:val="0"/>
+              </w:rPr>
+              <w:t xml:space="preserve">Beth Haines</w:t>
+            </w:r>
+            <w:r>
+              <w:rPr>
+                <w:rtl w:val="0"/>
+              </w:rPr>
+            </w:r>
+          </w:p>
+        </w:tc>
+        <w:tc>
+          <w:tcPr>
+            <w:tcMar>
+              <w:top w:w="100.0" w:type="dxa"/>
+              <w:left w:w="100.0" w:type="dxa"/>
+              <w:bottom w:w="100.0" w:type="dxa"/>
+              <w:right w:w="100.0" w:type="dxa"/>
+            </w:tcMar>
+          </w:tcPr>
+          <w:p>
+            <w:pPr>
+              <w:spacing w:lineRule="auto" w:after="0" w:line="240" w:before="0"/>
+              <w:ind w:left="0" w:firstLine="0" w:right="0"/>
+              <w:contextualSpacing w:val="0"/>
+              <w:jc w:val="left"/>
+            </w:pPr>
+            <w:r>
+              <w:rPr>
+                <w:sz w:val="24"/>
+                <w:u w:val="single"/>
+                <w:rtl w:val="0"/>
+              </w:rPr>
+              <w:t xml:space="preserve">Requirements Lead</w:t>
+            </w:r>
+            <w:r>
+              <w:rPr>
+                <w:rtl w:val="0"/>
+              </w:rPr>
+            </w:r>
+          </w:p>
+        </w:tc>
+        <w:tc>
+          <w:tcPr>
+            <w:tcMar>
+              <w:top w:w="100.0" w:type="dxa"/>
+              <w:left w:w="100.0" w:type="dxa"/>
+              <w:bottom w:w="100.0" w:type="dxa"/>
+              <w:right w:w="100.0" w:type="dxa"/>
+            </w:tcMar>
+          </w:tcPr>
+          <w:p>
+            <w:pPr>
+              <w:spacing w:lineRule="auto" w:after="0" w:line="240" w:before="0"/>
+              <w:ind w:left="0" w:firstLine="0" w:right="0"/>
+              <w:contextualSpacing w:val="0"/>
+              <w:jc w:val="left"/>
+            </w:pPr>
+            <w:r>
+              <w:rPr>
+                <w:i w:val="1"/>
+                <w:sz w:val="24"/>
+                <w:u w:val="single"/>
+                <w:rtl w:val="0"/>
+              </w:rPr>
+              <w:t xml:space="preserve">BH</w:t>
+            </w:r>
+            <w:r>
+              <w:rPr>
+                <w:rtl w:val="0"/>
+              </w:rPr>
+            </w:r>
+          </w:p>
+        </w:tc>
+        <w:tc>
+          <w:tcPr>
+            <w:tcMar>
+              <w:top w:w="100.0" w:type="dxa"/>
+              <w:left w:w="100.0" w:type="dxa"/>
+              <w:bottom w:w="100.0" w:type="dxa"/>
+              <w:right w:w="100.0" w:type="dxa"/>
+            </w:tcMar>
+          </w:tcPr>
+          <w:p>
+            <w:pPr>
+              <w:spacing w:lineRule="auto" w:after="0" w:line="240" w:before="0"/>
+              <w:ind w:left="0" w:firstLine="0" w:right="0"/>
+              <w:contextualSpacing w:val="0"/>
+              <w:jc w:val="left"/>
+            </w:pPr>
+            <w:r>
+              <w:rPr>
+                <w:sz w:val="24"/>
+                <w:u w:val="single"/>
+                <w:rtl w:val="0"/>
+              </w:rPr>
+              <w:t xml:space="preserve">09/26/2013</w:t>
+            </w:r>
+            <w:r>
+              <w:rPr>
+                <w:rtl w:val="0"/>
+              </w:rPr>
             </w:r>
           </w:p>
         </w:tc>
@@ -1049,10 +1172,14 @@
         <w:tblLayout w:type="fixed"/>
       </w:tblPr>
       <w:tblGrid>
-        <w:gridCol w:w="2340"/>
-        <w:gridCol w:w="2340"/>
-        <w:gridCol w:w="2340"/>
-        <w:gridCol w:w="2340"/>
+        <w:gridCol w:w="1170"/>
+        <w:gridCol w:w="1170"/>
+        <w:gridCol w:w="1170"/>
+        <w:gridCol w:w="1170"/>
+        <w:gridCol w:w="1170"/>
+        <w:gridCol w:w="1170"/>
+        <w:gridCol w:w="1170"/>
+        <w:gridCol w:w="1170"/>
       </w:tblGrid>
       <w:tr>
         <w:tc>
@@ -2143,6 +2270,136 @@
                 <w:rtl w:val="0"/>
               </w:rPr>
               <w:t xml:space="preserve">Updated requirements</w:t>
+            </w:r>
+            <w:r>
+              <w:rPr>
+                <w:rtl w:val="0"/>
+              </w:rPr>
+            </w:r>
+          </w:p>
+        </w:tc>
+      </w:tr>
+      <w:tr>
+        <w:tc>
+          <w:tcPr>
+            <w:tcMar>
+              <w:top w:w="100.0" w:type="dxa"/>
+              <w:left w:w="100.0" w:type="dxa"/>
+              <w:bottom w:w="100.0" w:type="dxa"/>
+              <w:right w:w="100.0" w:type="dxa"/>
+            </w:tcMar>
+          </w:tcPr>
+          <w:p>
+            <w:pPr>
+              <w:spacing w:lineRule="auto" w:after="0" w:line="240" w:before="0"/>
+              <w:ind w:left="0" w:firstLine="0" w:right="0"/>
+              <w:contextualSpacing w:val="0"/>
+              <w:jc w:val="left"/>
+            </w:pPr>
+            <w:r>
+              <w:rPr>
+                <w:b w:val="1"/>
+                <w:sz w:val="24"/>
+                <w:u w:val="single"/>
+                <w:rtl w:val="0"/>
+              </w:rPr>
+              <w:t xml:space="preserve">1.9</w:t>
+            </w:r>
+            <w:r>
+              <w:rPr>
+                <w:rtl w:val="0"/>
+              </w:rPr>
+            </w:r>
+          </w:p>
+        </w:tc>
+        <w:tc>
+          <w:tcPr>
+            <w:tcMar>
+              <w:top w:w="100.0" w:type="dxa"/>
+              <w:left w:w="100.0" w:type="dxa"/>
+              <w:bottom w:w="100.0" w:type="dxa"/>
+              <w:right w:w="100.0" w:type="dxa"/>
+            </w:tcMar>
+          </w:tcPr>
+          <w:p>
+            <w:pPr>
+              <w:spacing w:lineRule="auto" w:after="0" w:line="240" w:before="0"/>
+              <w:ind w:left="0" w:firstLine="0" w:right="0"/>
+              <w:contextualSpacing w:val="0"/>
+              <w:jc w:val="left"/>
+            </w:pPr>
+            <w:r>
+              <w:rPr>
+                <w:b w:val="1"/>
+                <w:sz w:val="24"/>
+                <w:u w:val="single"/>
+                <w:rtl w:val="0"/>
+              </w:rPr>
+              <w:t xml:space="preserve">Beth Haines</w:t>
+            </w:r>
+            <w:r>
+              <w:rPr>
+                <w:rtl w:val="0"/>
+              </w:rPr>
+            </w:r>
+          </w:p>
+        </w:tc>
+        <w:tc>
+          <w:tcPr>
+            <w:tcMar>
+              <w:top w:w="100.0" w:type="dxa"/>
+              <w:left w:w="100.0" w:type="dxa"/>
+              <w:bottom w:w="100.0" w:type="dxa"/>
+              <w:right w:w="100.0" w:type="dxa"/>
+            </w:tcMar>
+          </w:tcPr>
+          <w:p>
+            <w:pPr>
+              <w:spacing w:lineRule="auto" w:after="0" w:line="240" w:before="0"/>
+              <w:ind w:left="0" w:firstLine="0" w:right="0"/>
+              <w:contextualSpacing w:val="0"/>
+              <w:jc w:val="left"/>
+            </w:pPr>
+            <w:r>
+              <w:rPr>
+                <w:b w:val="1"/>
+                <w:sz w:val="24"/>
+                <w:u w:val="single"/>
+                <w:rtl w:val="0"/>
+              </w:rPr>
+              <w:t xml:space="preserve">12/6/2013</w:t>
+            </w:r>
+            <w:r>
+              <w:rPr>
+                <w:rtl w:val="0"/>
+              </w:rPr>
+            </w:r>
+          </w:p>
+        </w:tc>
+        <w:tc>
+          <w:tcPr>
+            <w:tcMar>
+              <w:top w:w="100.0" w:type="dxa"/>
+              <w:left w:w="100.0" w:type="dxa"/>
+              <w:bottom w:w="100.0" w:type="dxa"/>
+              <w:right w:w="100.0" w:type="dxa"/>
+            </w:tcMar>
+          </w:tcPr>
+          <w:p>
+            <w:pPr>
+              <w:spacing w:lineRule="auto" w:after="0" w:line="240" w:before="0"/>
+              <w:ind w:left="0" w:firstLine="0" w:right="0"/>
+              <w:contextualSpacing w:val="0"/>
+              <w:jc w:val="left"/>
+            </w:pPr>
+            <w:r>
+              <w:rPr>
+                <w:b w:val="1"/>
+                <w:sz w:val="24"/>
+                <w:u w:val="single"/>
+                <w:rtl w:val="0"/>
+              </w:rPr>
+              <w:t xml:space="preserve">Final updates</w:t>
             </w:r>
             <w:r>
               <w:rPr>
@@ -2982,7 +3239,18 @@
           <w:sz w:val="22"/>
           <w:rtl w:val="0"/>
         </w:rPr>
-        <w:t xml:space="preserve">A survey-taker will be able to connect through his email link. A cookie will be placed on the survey-taker’s machine the first time he completes the survey. If the cookie already exists on the survey-taker’s machine, he will be denied access to the survey.</w:t>
+        <w:t xml:space="preserve">A survey-taker will be able to connect through his email link. A cookie will be placed on the survey-taker’s machine the first time he completes the survey. If the cookie already exists on the survey-taker’s machine, he will be denied access to the survey.  The survey-taker will be identified with a unique hash, so </w:t>
+      </w:r>
+      <w:r>
+        <w:rPr>
+          <w:rtl w:val="0"/>
+        </w:rPr>
+        <w:t xml:space="preserve">all of the responses by that survey-taker can be classified together.</w:t>
+      </w:r>
+      <w:r>
+        <w:rPr>
+          <w:rtl w:val="0"/>
+        </w:rPr>
       </w:r>
     </w:p>
     <w:p>
@@ -3115,7 +3383,7 @@
         <w:rPr>
           <w:rtl w:val="0"/>
         </w:rPr>
-        <w:t xml:space="preserve">A survey-creator can also edit a survey template or a survey he’s previously created and have the option to keep it as is, or save it under another name.  When editing, the survey-creator will have the option to add question-answer sets, to modify the text of existing questions and answers, to modify the number of answers, and to change the sequence links for any given answer.  He will also be able to delete any question-answer set.</w:t>
+        <w:t xml:space="preserve">A survey-creator can also edit a survey template or a survey he’s previously created and have the option to keep it as is, or save it under another name.  When editing, the survey-creator will have the option to add question-answer sets, to modify the text of existing questions and answers, to modify the number of answers, and to change the sequence links for any given answer.  He will also be able to delete any question-answer set or individual questions or individual answers.</w:t>
       </w:r>
     </w:p>
     <w:p>

</xml_diff>